<commit_message>
Log4j - playbook update for managed identity
Log4j - playbook update for managed identity
</commit_message>
<xml_diff>
--- a/Solutions/Apache Log4j Vulnerability Detection/Playbooks/Readme.docx
+++ b/Solutions/Apache Log4j Vulnerability Detection/Playbooks/Readme.docx
@@ -66,35 +66,21 @@
           <w:rFonts w:ascii="Segoe UI" w:hAnsi="Segoe UI" w:cs="Segoe UI"/>
           <w:shd w:val="clear" w:color="auto" w:fill="FFFFFF"/>
         </w:rPr>
-        <w:t>BatchImportToSentinel</w:t>
+        <w:t xml:space="preserve">BatchImportToSentinel </w:t>
       </w:r>
       <w:r>
         <w:rPr>
           <w:rFonts w:ascii="Segoe UI" w:hAnsi="Segoe UI" w:cs="Segoe UI"/>
           <w:shd w:val="clear" w:color="auto" w:fill="FFFFFF"/>
         </w:rPr>
-        <w:t xml:space="preserve"> </w:t>
+        <w:t xml:space="preserve">playbook before deploying the </w:t>
       </w:r>
       <w:r>
         <w:rPr>
           <w:rFonts w:ascii="Segoe UI" w:hAnsi="Segoe UI" w:cs="Segoe UI"/>
           <w:shd w:val="clear" w:color="auto" w:fill="FFFFFF"/>
         </w:rPr>
-        <w:t xml:space="preserve">playbook before deploying the </w:t>
-      </w:r>
-      <w:r>
-        <w:rPr>
-          <w:rFonts w:ascii="Segoe UI" w:hAnsi="Segoe UI" w:cs="Segoe UI"/>
-          <w:shd w:val="clear" w:color="auto" w:fill="FFFFFF"/>
-        </w:rPr>
-        <w:t>Log4jIndicatorProcessor</w:t>
-      </w:r>
-      <w:r>
-        <w:rPr>
-          <w:rFonts w:ascii="Segoe UI" w:hAnsi="Segoe UI" w:cs="Segoe UI"/>
-          <w:shd w:val="clear" w:color="auto" w:fill="FFFFFF"/>
-        </w:rPr>
-        <w:t xml:space="preserve"> </w:t>
+        <w:t xml:space="preserve">Log4jIndicatorProcessor </w:t>
       </w:r>
       <w:r>
         <w:rPr>
@@ -146,39 +132,7 @@
           <w:color w:val="24292F"/>
           <w:shd w:val="clear" w:color="auto" w:fill="FFFFFF"/>
         </w:rPr>
-        <w:t xml:space="preserve">Deploying </w:t>
-      </w:r>
-      <w:r>
-        <w:rPr>
-          <w:rFonts w:ascii="Segoe UI" w:hAnsi="Segoe UI" w:cs="Segoe UI"/>
-          <w:color w:val="24292F"/>
-          <w:shd w:val="clear" w:color="auto" w:fill="FFFFFF"/>
-        </w:rPr>
-        <w:t>these</w:t>
-      </w:r>
-      <w:r>
-        <w:rPr>
-          <w:rFonts w:ascii="Segoe UI" w:hAnsi="Segoe UI" w:cs="Segoe UI"/>
-          <w:color w:val="24292F"/>
-          <w:shd w:val="clear" w:color="auto" w:fill="FFFFFF"/>
-        </w:rPr>
-        <w:t xml:space="preserve"> playbook</w:t>
-      </w:r>
-      <w:r>
-        <w:rPr>
-          <w:rFonts w:ascii="Segoe UI" w:hAnsi="Segoe UI" w:cs="Segoe UI"/>
-          <w:color w:val="24292F"/>
-          <w:shd w:val="clear" w:color="auto" w:fill="FFFFFF"/>
-        </w:rPr>
-        <w:t>s</w:t>
-      </w:r>
-      <w:r>
-        <w:rPr>
-          <w:rFonts w:ascii="Segoe UI" w:hAnsi="Segoe UI" w:cs="Segoe UI"/>
-          <w:color w:val="24292F"/>
-          <w:shd w:val="clear" w:color="auto" w:fill="FFFFFF"/>
-        </w:rPr>
-        <w:t xml:space="preserve"> requires the following steps:</w:t>
+        <w:t>Deploying these playbooks requires the following steps:</w:t>
       </w:r>
     </w:p>
     <w:p>
@@ -234,6 +188,7 @@
       <w:r>
         <w:rPr>
           <w:rFonts w:ascii="Segoe UI" w:hAnsi="Segoe UI" w:cs="Segoe UI"/>
+          <w:noProof/>
           <w:sz w:val="21"/>
           <w:szCs w:val="21"/>
           <w:shd w:val="clear" w:color="auto" w:fill="FFFFFF"/>
@@ -352,16 +307,16 @@
       </w:pPr>
       <w:r>
         <w:rPr>
-          <w:rFonts w:ascii="Lato" w:hAnsi="Lato"/>
-          <w:color w:val="333333"/>
-          <w:sz w:val="21"/>
-          <w:szCs w:val="21"/>
+          <w:rFonts w:ascii="Segoe UI" w:hAnsi="Segoe UI" w:cs="Segoe UI"/>
+          <w:sz w:val="21"/>
+          <w:szCs w:val="21"/>
+          <w:shd w:val="clear" w:color="auto" w:fill="FFFFFF"/>
         </w:rPr>
         <w:drawing>
-          <wp:inline distT="0" distB="0" distL="0" distR="0" wp14:anchorId="043774CE" wp14:editId="5E88C00D">
-            <wp:extent cx="3829247" cy="889046"/>
-            <wp:effectExtent l="0" t="0" r="0" b="6350"/>
-            <wp:docPr id="2" name="Picture 2" descr="Graphical user interface, application&#10;&#10;Description automatically generated with medium confidence"/>
+          <wp:inline distT="0" distB="0" distL="0" distR="0" wp14:anchorId="4109E328" wp14:editId="335C3D17">
+            <wp:extent cx="3892750" cy="939848"/>
+            <wp:effectExtent l="0" t="0" r="0" b="0"/>
+            <wp:docPr id="3" name="Picture 3" descr="Graphical user interface&#10;&#10;Description automatically generated with low confidence"/>
             <wp:cNvGraphicFramePr>
               <a:graphicFrameLocks xmlns:a="http://schemas.openxmlformats.org/drawingml/2006/main" noChangeAspect="1"/>
             </wp:cNvGraphicFramePr>
@@ -369,7 +324,7 @@
               <a:graphicData uri="http://schemas.openxmlformats.org/drawingml/2006/picture">
                 <pic:pic xmlns:pic="http://schemas.openxmlformats.org/drawingml/2006/picture">
                   <pic:nvPicPr>
-                    <pic:cNvPr id="2" name="Picture 2" descr="Graphical user interface, application&#10;&#10;Description automatically generated with medium confidence"/>
+                    <pic:cNvPr id="3" name="Picture 3" descr="Graphical user interface&#10;&#10;Description automatically generated with low confidence"/>
                     <pic:cNvPicPr/>
                   </pic:nvPicPr>
                   <pic:blipFill>
@@ -381,7 +336,7 @@
                   <pic:spPr>
                     <a:xfrm>
                       <a:off x="0" y="0"/>
-                      <a:ext cx="3829247" cy="889046"/>
+                      <a:ext cx="3892750" cy="939848"/>
                     </a:xfrm>
                     <a:prstGeom prst="rect">
                       <a:avLst/>
@@ -424,36 +379,1352 @@
           <w:szCs w:val="21"/>
           <w:shd w:val="clear" w:color="auto" w:fill="FFFFFF"/>
         </w:rPr>
-        <w:t xml:space="preserve">Configuring this </w:t>
-      </w:r>
-      <w:r>
-        <w:rPr>
-          <w:rFonts w:ascii="Lato" w:hAnsi="Lato"/>
-          <w:color w:val="333333"/>
-          <w:sz w:val="21"/>
-          <w:szCs w:val="21"/>
-          <w:shd w:val="clear" w:color="auto" w:fill="FFFFFF"/>
-        </w:rPr>
-        <w:t>connection,</w:t>
-      </w:r>
-      <w:r>
-        <w:rPr>
-          <w:rFonts w:ascii="Lato" w:hAnsi="Lato"/>
-          <w:color w:val="333333"/>
-          <w:sz w:val="21"/>
-          <w:szCs w:val="21"/>
-          <w:shd w:val="clear" w:color="auto" w:fill="FFFFFF"/>
-        </w:rPr>
-        <w:t xml:space="preserve"> you will be asked to login to Azure Active Directory and consent for the permissions needed for the Playbook to submit threat indicators to the Graph Security API. You need to authenticate with as a user with an Azure Active Directory Limited Administrator Role of Global Administrator.</w:t>
+        <w:t xml:space="preserve">Managed identity “azuresentinel-&lt;playbookname&gt;” is created as part of deployment. To configure the connection, </w:t>
+      </w:r>
+      <w:r>
+        <w:rPr>
+          <w:rFonts w:ascii="Lato" w:hAnsi="Lato"/>
+          <w:color w:val="333333"/>
+          <w:sz w:val="21"/>
+          <w:szCs w:val="21"/>
+          <w:shd w:val="clear" w:color="auto" w:fill="FFFFFF"/>
+        </w:rPr>
+        <w:t>You need to authenticate with as a user with an Azure Active Directory Limited Administrator Role of Global Administrator</w:t>
+      </w:r>
+      <w:r>
+        <w:rPr>
+          <w:rFonts w:ascii="Lato" w:hAnsi="Lato"/>
+          <w:color w:val="333333"/>
+          <w:sz w:val="21"/>
+          <w:szCs w:val="21"/>
+          <w:shd w:val="clear" w:color="auto" w:fill="FFFFFF"/>
+        </w:rPr>
+        <w:t xml:space="preserve">. Following script can be used to configure the connection – </w:t>
+      </w:r>
+    </w:p>
+    <w:p>
+      <w:pPr>
+        <w:shd w:val="clear" w:color="auto" w:fill="FFFFFF"/>
+        <w:autoSpaceDE w:val="0"/>
+        <w:autoSpaceDN w:val="0"/>
+        <w:adjustRightInd w:val="0"/>
+        <w:spacing w:after="0" w:line="240" w:lineRule="auto"/>
+        <w:ind w:firstLine="720"/>
+        <w:rPr>
+          <w:rFonts w:ascii="Lucida Console" w:hAnsi="Lucida Console" w:cs="Lucida Console"/>
+          <w:sz w:val="18"/>
+          <w:szCs w:val="18"/>
+        </w:rPr>
+      </w:pPr>
+      <w:r>
+        <w:rPr>
+          <w:rFonts w:ascii="Lucida Console" w:hAnsi="Lucida Console" w:cs="Lucida Console"/>
+          <w:color w:val="0000FF"/>
+          <w:sz w:val="18"/>
+          <w:szCs w:val="18"/>
+        </w:rPr>
+        <w:t>Connect-AzureAD</w:t>
+      </w:r>
+      <w:r>
+        <w:rPr>
+          <w:rFonts w:ascii="Lucida Console" w:hAnsi="Lucida Console" w:cs="Lucida Console"/>
+          <w:sz w:val="18"/>
+          <w:szCs w:val="18"/>
+        </w:rPr>
+        <w:t xml:space="preserve"> </w:t>
+      </w:r>
+      <w:r>
+        <w:rPr>
+          <w:rFonts w:ascii="Lucida Console" w:hAnsi="Lucida Console" w:cs="Lucida Console"/>
+          <w:color w:val="000080"/>
+          <w:sz w:val="18"/>
+          <w:szCs w:val="18"/>
+        </w:rPr>
+        <w:t>-TenantId</w:t>
+      </w:r>
+      <w:r>
+        <w:rPr>
+          <w:rFonts w:ascii="Lucida Console" w:hAnsi="Lucida Console" w:cs="Lucida Console"/>
+          <w:sz w:val="18"/>
+          <w:szCs w:val="18"/>
+        </w:rPr>
+        <w:t xml:space="preserve"> </w:t>
+      </w:r>
+      <w:r>
+        <w:rPr>
+          <w:rFonts w:ascii="Lucida Console" w:hAnsi="Lucida Console" w:cs="Lucida Console"/>
+          <w:color w:val="696969"/>
+          <w:sz w:val="18"/>
+          <w:szCs w:val="18"/>
+        </w:rPr>
+        <w:t>&lt;</w:t>
+      </w:r>
+      <w:r>
+        <w:rPr>
+          <w:rFonts w:ascii="Lucida Console" w:hAnsi="Lucida Console" w:cs="Lucida Console"/>
+          <w:color w:val="8A2BE2"/>
+          <w:sz w:val="18"/>
+          <w:szCs w:val="18"/>
+        </w:rPr>
+        <w:t>tenantid&gt;</w:t>
+      </w:r>
+    </w:p>
+    <w:p>
+      <w:pPr>
+        <w:shd w:val="clear" w:color="auto" w:fill="FFFFFF"/>
+        <w:autoSpaceDE w:val="0"/>
+        <w:autoSpaceDN w:val="0"/>
+        <w:adjustRightInd w:val="0"/>
+        <w:spacing w:after="0" w:line="240" w:lineRule="auto"/>
+        <w:rPr>
+          <w:rFonts w:ascii="Lucida Console" w:hAnsi="Lucida Console" w:cs="Lucida Console"/>
+          <w:sz w:val="18"/>
+          <w:szCs w:val="18"/>
+        </w:rPr>
+      </w:pPr>
+    </w:p>
+    <w:p>
+      <w:pPr>
+        <w:shd w:val="clear" w:color="auto" w:fill="FFFFFF"/>
+        <w:autoSpaceDE w:val="0"/>
+        <w:autoSpaceDN w:val="0"/>
+        <w:adjustRightInd w:val="0"/>
+        <w:spacing w:after="0" w:line="240" w:lineRule="auto"/>
+        <w:ind w:left="720"/>
+        <w:rPr>
+          <w:rFonts w:ascii="Lucida Console" w:hAnsi="Lucida Console" w:cs="Lucida Console"/>
+          <w:sz w:val="18"/>
+          <w:szCs w:val="18"/>
+        </w:rPr>
+      </w:pPr>
+      <w:r>
+        <w:rPr>
+          <w:rFonts w:ascii="Lucida Console" w:hAnsi="Lucida Console" w:cs="Lucida Console"/>
+          <w:color w:val="A82D00"/>
+          <w:sz w:val="18"/>
+          <w:szCs w:val="18"/>
+        </w:rPr>
+        <w:t>$graph</w:t>
+      </w:r>
+      <w:r>
+        <w:rPr>
+          <w:rFonts w:ascii="Lucida Console" w:hAnsi="Lucida Console" w:cs="Lucida Console"/>
+          <w:sz w:val="18"/>
+          <w:szCs w:val="18"/>
+        </w:rPr>
+        <w:t xml:space="preserve"> </w:t>
+      </w:r>
+      <w:r>
+        <w:rPr>
+          <w:rFonts w:ascii="Lucida Console" w:hAnsi="Lucida Console" w:cs="Lucida Console"/>
+          <w:color w:val="696969"/>
+          <w:sz w:val="18"/>
+          <w:szCs w:val="18"/>
+        </w:rPr>
+        <w:t>=</w:t>
+      </w:r>
+      <w:r>
+        <w:rPr>
+          <w:rFonts w:ascii="Lucida Console" w:hAnsi="Lucida Console" w:cs="Lucida Console"/>
+          <w:sz w:val="18"/>
+          <w:szCs w:val="18"/>
+        </w:rPr>
+        <w:t xml:space="preserve"> </w:t>
+      </w:r>
+      <w:r>
+        <w:rPr>
+          <w:rFonts w:ascii="Lucida Console" w:hAnsi="Lucida Console" w:cs="Lucida Console"/>
+          <w:color w:val="0000FF"/>
+          <w:sz w:val="18"/>
+          <w:szCs w:val="18"/>
+        </w:rPr>
+        <w:t>Get-AzureADServicePrincipal</w:t>
+      </w:r>
+      <w:r>
+        <w:rPr>
+          <w:rFonts w:ascii="Lucida Console" w:hAnsi="Lucida Console" w:cs="Lucida Console"/>
+          <w:sz w:val="18"/>
+          <w:szCs w:val="18"/>
+        </w:rPr>
+        <w:t xml:space="preserve"> </w:t>
+      </w:r>
+      <w:r>
+        <w:rPr>
+          <w:rFonts w:ascii="Lucida Console" w:hAnsi="Lucida Console" w:cs="Lucida Console"/>
+          <w:color w:val="000080"/>
+          <w:sz w:val="18"/>
+          <w:szCs w:val="18"/>
+        </w:rPr>
+        <w:t>-Filter</w:t>
+      </w:r>
+      <w:r>
+        <w:rPr>
+          <w:rFonts w:ascii="Lucida Console" w:hAnsi="Lucida Console" w:cs="Lucida Console"/>
+          <w:sz w:val="18"/>
+          <w:szCs w:val="18"/>
+        </w:rPr>
+        <w:t xml:space="preserve"> </w:t>
+      </w:r>
+      <w:r>
+        <w:rPr>
+          <w:rFonts w:ascii="Lucida Console" w:hAnsi="Lucida Console" w:cs="Lucida Console"/>
+          <w:color w:val="8B0000"/>
+          <w:sz w:val="18"/>
+          <w:szCs w:val="18"/>
+        </w:rPr>
+        <w:t>"AppId eq '00000003-0000-0000-c000-000000000000'"</w:t>
+      </w:r>
+    </w:p>
+    <w:p>
+      <w:pPr>
+        <w:shd w:val="clear" w:color="auto" w:fill="FFFFFF"/>
+        <w:autoSpaceDE w:val="0"/>
+        <w:autoSpaceDN w:val="0"/>
+        <w:adjustRightInd w:val="0"/>
+        <w:spacing w:after="0" w:line="240" w:lineRule="auto"/>
+        <w:rPr>
+          <w:rFonts w:ascii="Lucida Console" w:hAnsi="Lucida Console" w:cs="Lucida Console"/>
+          <w:sz w:val="18"/>
+          <w:szCs w:val="18"/>
+        </w:rPr>
+      </w:pPr>
+    </w:p>
+    <w:p>
+      <w:pPr>
+        <w:shd w:val="clear" w:color="auto" w:fill="FFFFFF"/>
+        <w:autoSpaceDE w:val="0"/>
+        <w:autoSpaceDN w:val="0"/>
+        <w:adjustRightInd w:val="0"/>
+        <w:spacing w:after="0" w:line="240" w:lineRule="auto"/>
+        <w:ind w:left="1440"/>
+        <w:rPr>
+          <w:rFonts w:ascii="Lucida Console" w:hAnsi="Lucida Console" w:cs="Lucida Console"/>
+          <w:sz w:val="18"/>
+          <w:szCs w:val="18"/>
+        </w:rPr>
+      </w:pPr>
+      <w:r>
+        <w:rPr>
+          <w:rFonts w:ascii="Lucida Console" w:hAnsi="Lucida Console" w:cs="Lucida Console"/>
+          <w:color w:val="A82D00"/>
+          <w:sz w:val="18"/>
+          <w:szCs w:val="18"/>
+        </w:rPr>
+        <w:t>$permissionlist</w:t>
+      </w:r>
+      <w:r>
+        <w:rPr>
+          <w:rFonts w:ascii="Lucida Console" w:hAnsi="Lucida Console" w:cs="Lucida Console"/>
+          <w:sz w:val="18"/>
+          <w:szCs w:val="18"/>
+        </w:rPr>
+        <w:t xml:space="preserve"> </w:t>
+      </w:r>
+      <w:r>
+        <w:rPr>
+          <w:rFonts w:ascii="Lucida Console" w:hAnsi="Lucida Console" w:cs="Lucida Console"/>
+          <w:color w:val="696969"/>
+          <w:sz w:val="18"/>
+          <w:szCs w:val="18"/>
+        </w:rPr>
+        <w:t>=</w:t>
+      </w:r>
+      <w:r>
+        <w:rPr>
+          <w:rFonts w:ascii="Lucida Console" w:hAnsi="Lucida Console" w:cs="Lucida Console"/>
+          <w:sz w:val="18"/>
+          <w:szCs w:val="18"/>
+        </w:rPr>
+        <w:t xml:space="preserve"> @( </w:t>
+      </w:r>
+      <w:r>
+        <w:rPr>
+          <w:rFonts w:ascii="Lucida Console" w:hAnsi="Lucida Console" w:cs="Lucida Console"/>
+          <w:color w:val="8B0000"/>
+          <w:sz w:val="18"/>
+          <w:szCs w:val="18"/>
+        </w:rPr>
+        <w:t>"Group.Read.All"</w:t>
+      </w:r>
+      <w:r>
+        <w:rPr>
+          <w:rFonts w:ascii="Lucida Console" w:hAnsi="Lucida Console" w:cs="Lucida Console"/>
+          <w:color w:val="696969"/>
+          <w:sz w:val="18"/>
+          <w:szCs w:val="18"/>
+        </w:rPr>
+        <w:t>,</w:t>
+      </w:r>
+      <w:r>
+        <w:rPr>
+          <w:rFonts w:ascii="Lucida Console" w:hAnsi="Lucida Console" w:cs="Lucida Console"/>
+          <w:color w:val="8B0000"/>
+          <w:sz w:val="18"/>
+          <w:szCs w:val="18"/>
+        </w:rPr>
+        <w:t>"SecurityActions.Read.All"</w:t>
+      </w:r>
+      <w:r>
+        <w:rPr>
+          <w:rFonts w:ascii="Lucida Console" w:hAnsi="Lucida Console" w:cs="Lucida Console"/>
+          <w:color w:val="696969"/>
+          <w:sz w:val="18"/>
+          <w:szCs w:val="18"/>
+        </w:rPr>
+        <w:t>,</w:t>
+      </w:r>
+      <w:r>
+        <w:rPr>
+          <w:rFonts w:ascii="Lucida Console" w:hAnsi="Lucida Console" w:cs="Lucida Console"/>
+          <w:color w:val="8B0000"/>
+          <w:sz w:val="18"/>
+          <w:szCs w:val="18"/>
+        </w:rPr>
+        <w:t>"SecurityActions.ReadWrite.All"</w:t>
+      </w:r>
+      <w:r>
+        <w:rPr>
+          <w:rFonts w:ascii="Lucida Console" w:hAnsi="Lucida Console" w:cs="Lucida Console"/>
+          <w:color w:val="696969"/>
+          <w:sz w:val="18"/>
+          <w:szCs w:val="18"/>
+        </w:rPr>
+        <w:t>,</w:t>
+      </w:r>
+      <w:r>
+        <w:rPr>
+          <w:rFonts w:ascii="Lucida Console" w:hAnsi="Lucida Console" w:cs="Lucida Console"/>
+          <w:color w:val="8B0000"/>
+          <w:sz w:val="18"/>
+          <w:szCs w:val="18"/>
+        </w:rPr>
+        <w:t>"SecurityEvents.Read.All"</w:t>
+      </w:r>
+      <w:r>
+        <w:rPr>
+          <w:rFonts w:ascii="Lucida Console" w:hAnsi="Lucida Console" w:cs="Lucida Console"/>
+          <w:color w:val="696969"/>
+          <w:sz w:val="18"/>
+          <w:szCs w:val="18"/>
+        </w:rPr>
+        <w:t>,</w:t>
+      </w:r>
+      <w:r>
+        <w:rPr>
+          <w:rFonts w:ascii="Lucida Console" w:hAnsi="Lucida Console" w:cs="Lucida Console"/>
+          <w:color w:val="8B0000"/>
+          <w:sz w:val="18"/>
+          <w:szCs w:val="18"/>
+        </w:rPr>
+        <w:t>"SecurityEvents.ReadWrite.All"</w:t>
+      </w:r>
+      <w:r>
+        <w:rPr>
+          <w:rFonts w:ascii="Lucida Console" w:hAnsi="Lucida Console" w:cs="Lucida Console"/>
+          <w:color w:val="696969"/>
+          <w:sz w:val="18"/>
+          <w:szCs w:val="18"/>
+        </w:rPr>
+        <w:t>,</w:t>
+      </w:r>
+      <w:r>
+        <w:rPr>
+          <w:rFonts w:ascii="Lucida Console" w:hAnsi="Lucida Console" w:cs="Lucida Console"/>
+          <w:color w:val="8B0000"/>
+          <w:sz w:val="18"/>
+          <w:szCs w:val="18"/>
+        </w:rPr>
+        <w:t>"ThreatIndicators.ReadWrite.OwnedBy"</w:t>
+      </w:r>
+      <w:r>
+        <w:rPr>
+          <w:rFonts w:ascii="Lucida Console" w:hAnsi="Lucida Console" w:cs="Lucida Console"/>
+          <w:sz w:val="18"/>
+          <w:szCs w:val="18"/>
+        </w:rPr>
+        <w:t xml:space="preserve"> ) </w:t>
+      </w:r>
+    </w:p>
+    <w:p>
+      <w:pPr>
+        <w:shd w:val="clear" w:color="auto" w:fill="FFFFFF"/>
+        <w:autoSpaceDE w:val="0"/>
+        <w:autoSpaceDN w:val="0"/>
+        <w:adjustRightInd w:val="0"/>
+        <w:spacing w:after="0" w:line="240" w:lineRule="auto"/>
+        <w:rPr>
+          <w:rFonts w:ascii="Lucida Console" w:hAnsi="Lucida Console" w:cs="Lucida Console"/>
+          <w:sz w:val="18"/>
+          <w:szCs w:val="18"/>
+        </w:rPr>
+      </w:pPr>
+    </w:p>
+    <w:p>
+      <w:pPr>
+        <w:shd w:val="clear" w:color="auto" w:fill="FFFFFF"/>
+        <w:autoSpaceDE w:val="0"/>
+        <w:autoSpaceDN w:val="0"/>
+        <w:adjustRightInd w:val="0"/>
+        <w:spacing w:after="0" w:line="240" w:lineRule="auto"/>
+        <w:ind w:firstLine="720"/>
+        <w:rPr>
+          <w:rFonts w:ascii="Lucida Console" w:hAnsi="Lucida Console" w:cs="Lucida Console"/>
+          <w:sz w:val="18"/>
+          <w:szCs w:val="18"/>
+        </w:rPr>
+      </w:pPr>
+      <w:r>
+        <w:rPr>
+          <w:rFonts w:ascii="Lucida Console" w:hAnsi="Lucida Console" w:cs="Lucida Console"/>
+          <w:color w:val="00008B"/>
+          <w:sz w:val="18"/>
+          <w:szCs w:val="18"/>
+        </w:rPr>
+        <w:t>foreach</w:t>
+      </w:r>
+      <w:r>
+        <w:rPr>
+          <w:rFonts w:ascii="Lucida Console" w:hAnsi="Lucida Console" w:cs="Lucida Console"/>
+          <w:sz w:val="18"/>
+          <w:szCs w:val="18"/>
+        </w:rPr>
+        <w:t xml:space="preserve">( </w:t>
+      </w:r>
+      <w:r>
+        <w:rPr>
+          <w:rFonts w:ascii="Lucida Console" w:hAnsi="Lucida Console" w:cs="Lucida Console"/>
+          <w:color w:val="A82D00"/>
+          <w:sz w:val="18"/>
+          <w:szCs w:val="18"/>
+        </w:rPr>
+        <w:t>$permission</w:t>
+      </w:r>
+      <w:r>
+        <w:rPr>
+          <w:rFonts w:ascii="Lucida Console" w:hAnsi="Lucida Console" w:cs="Lucida Console"/>
+          <w:sz w:val="18"/>
+          <w:szCs w:val="18"/>
+        </w:rPr>
+        <w:t xml:space="preserve"> </w:t>
+      </w:r>
+      <w:r>
+        <w:rPr>
+          <w:rFonts w:ascii="Lucida Console" w:hAnsi="Lucida Console" w:cs="Lucida Console"/>
+          <w:color w:val="00008B"/>
+          <w:sz w:val="18"/>
+          <w:szCs w:val="18"/>
+        </w:rPr>
+        <w:t>in</w:t>
+      </w:r>
+      <w:r>
+        <w:rPr>
+          <w:rFonts w:ascii="Lucida Console" w:hAnsi="Lucida Console" w:cs="Lucida Console"/>
+          <w:sz w:val="18"/>
+          <w:szCs w:val="18"/>
+        </w:rPr>
+        <w:t xml:space="preserve"> </w:t>
+      </w:r>
+      <w:r>
+        <w:rPr>
+          <w:rFonts w:ascii="Lucida Console" w:hAnsi="Lucida Console" w:cs="Lucida Console"/>
+          <w:color w:val="A82D00"/>
+          <w:sz w:val="18"/>
+          <w:szCs w:val="18"/>
+        </w:rPr>
+        <w:t>$permissionlist</w:t>
+      </w:r>
+      <w:r>
+        <w:rPr>
+          <w:rFonts w:ascii="Lucida Console" w:hAnsi="Lucida Console" w:cs="Lucida Console"/>
+          <w:sz w:val="18"/>
+          <w:szCs w:val="18"/>
+        </w:rPr>
+        <w:t>)</w:t>
+      </w:r>
+    </w:p>
+    <w:p>
+      <w:pPr>
+        <w:shd w:val="clear" w:color="auto" w:fill="FFFFFF"/>
+        <w:autoSpaceDE w:val="0"/>
+        <w:autoSpaceDN w:val="0"/>
+        <w:adjustRightInd w:val="0"/>
+        <w:spacing w:after="0" w:line="240" w:lineRule="auto"/>
+        <w:ind w:firstLine="720"/>
+        <w:rPr>
+          <w:rFonts w:ascii="Lucida Console" w:hAnsi="Lucida Console" w:cs="Lucida Console"/>
+          <w:sz w:val="18"/>
+          <w:szCs w:val="18"/>
+        </w:rPr>
+      </w:pPr>
+      <w:r>
+        <w:rPr>
+          <w:rFonts w:ascii="Lucida Console" w:hAnsi="Lucida Console" w:cs="Lucida Console"/>
+          <w:sz w:val="18"/>
+          <w:szCs w:val="18"/>
+        </w:rPr>
+        <w:t>{</w:t>
+      </w:r>
+    </w:p>
+    <w:p>
+      <w:pPr>
+        <w:shd w:val="clear" w:color="auto" w:fill="FFFFFF"/>
+        <w:autoSpaceDE w:val="0"/>
+        <w:autoSpaceDN w:val="0"/>
+        <w:adjustRightInd w:val="0"/>
+        <w:spacing w:after="0" w:line="240" w:lineRule="auto"/>
+        <w:ind w:firstLine="720"/>
+        <w:rPr>
+          <w:rFonts w:ascii="Lucida Console" w:hAnsi="Lucida Console" w:cs="Lucida Console"/>
+          <w:sz w:val="18"/>
+          <w:szCs w:val="18"/>
+        </w:rPr>
+      </w:pPr>
+      <w:r>
+        <w:rPr>
+          <w:rFonts w:ascii="Lucida Console" w:hAnsi="Lucida Console" w:cs="Lucida Console"/>
+          <w:color w:val="A82D00"/>
+          <w:sz w:val="18"/>
+          <w:szCs w:val="18"/>
+        </w:rPr>
+        <w:t>$groupReadPermission</w:t>
+      </w:r>
+      <w:r>
+        <w:rPr>
+          <w:rFonts w:ascii="Lucida Console" w:hAnsi="Lucida Console" w:cs="Lucida Console"/>
+          <w:sz w:val="18"/>
+          <w:szCs w:val="18"/>
+        </w:rPr>
+        <w:t xml:space="preserve"> </w:t>
+      </w:r>
+      <w:r>
+        <w:rPr>
+          <w:rFonts w:ascii="Lucida Console" w:hAnsi="Lucida Console" w:cs="Lucida Console"/>
+          <w:color w:val="696969"/>
+          <w:sz w:val="18"/>
+          <w:szCs w:val="18"/>
+        </w:rPr>
+        <w:t>=</w:t>
+      </w:r>
+      <w:r>
+        <w:rPr>
+          <w:rFonts w:ascii="Lucida Console" w:hAnsi="Lucida Console" w:cs="Lucida Console"/>
+          <w:sz w:val="18"/>
+          <w:szCs w:val="18"/>
+        </w:rPr>
+        <w:t xml:space="preserve"> </w:t>
+      </w:r>
+      <w:r>
+        <w:rPr>
+          <w:rFonts w:ascii="Lucida Console" w:hAnsi="Lucida Console" w:cs="Lucida Console"/>
+          <w:color w:val="A82D00"/>
+          <w:sz w:val="18"/>
+          <w:szCs w:val="18"/>
+        </w:rPr>
+        <w:t>$graph</w:t>
+      </w:r>
+      <w:r>
+        <w:rPr>
+          <w:rFonts w:ascii="Lucida Console" w:hAnsi="Lucida Console" w:cs="Lucida Console"/>
+          <w:color w:val="696969"/>
+          <w:sz w:val="18"/>
+          <w:szCs w:val="18"/>
+        </w:rPr>
+        <w:t>.</w:t>
+      </w:r>
+      <w:r>
+        <w:rPr>
+          <w:rFonts w:ascii="Lucida Console" w:hAnsi="Lucida Console" w:cs="Lucida Console"/>
+          <w:sz w:val="18"/>
+          <w:szCs w:val="18"/>
+        </w:rPr>
+        <w:t>AppRoles `</w:t>
+      </w:r>
+    </w:p>
+    <w:p>
+      <w:pPr>
+        <w:shd w:val="clear" w:color="auto" w:fill="FFFFFF"/>
+        <w:autoSpaceDE w:val="0"/>
+        <w:autoSpaceDN w:val="0"/>
+        <w:adjustRightInd w:val="0"/>
+        <w:spacing w:after="0" w:line="240" w:lineRule="auto"/>
+        <w:rPr>
+          <w:rFonts w:ascii="Lucida Console" w:hAnsi="Lucida Console" w:cs="Lucida Console"/>
+          <w:sz w:val="18"/>
+          <w:szCs w:val="18"/>
+        </w:rPr>
+      </w:pPr>
+      <w:r>
+        <w:rPr>
+          <w:rFonts w:ascii="Lucida Console" w:hAnsi="Lucida Console" w:cs="Lucida Console"/>
+          <w:sz w:val="18"/>
+          <w:szCs w:val="18"/>
+        </w:rPr>
+        <w:t xml:space="preserve">    </w:t>
+      </w:r>
+      <w:r>
+        <w:rPr>
+          <w:rFonts w:ascii="Lucida Console" w:hAnsi="Lucida Console" w:cs="Lucida Console"/>
+          <w:sz w:val="18"/>
+          <w:szCs w:val="18"/>
+        </w:rPr>
+        <w:tab/>
+      </w:r>
+      <w:r>
+        <w:rPr>
+          <w:rFonts w:ascii="Lucida Console" w:hAnsi="Lucida Console" w:cs="Lucida Console"/>
+          <w:color w:val="696969"/>
+          <w:sz w:val="18"/>
+          <w:szCs w:val="18"/>
+        </w:rPr>
+        <w:t>|</w:t>
+      </w:r>
+      <w:r>
+        <w:rPr>
+          <w:rFonts w:ascii="Lucida Console" w:hAnsi="Lucida Console" w:cs="Lucida Console"/>
+          <w:sz w:val="18"/>
+          <w:szCs w:val="18"/>
+        </w:rPr>
+        <w:t xml:space="preserve"> </w:t>
+      </w:r>
+      <w:r>
+        <w:rPr>
+          <w:rFonts w:ascii="Lucida Console" w:hAnsi="Lucida Console" w:cs="Lucida Console"/>
+          <w:color w:val="0000FF"/>
+          <w:sz w:val="18"/>
+          <w:szCs w:val="18"/>
+        </w:rPr>
+        <w:t>where</w:t>
+      </w:r>
+      <w:r>
+        <w:rPr>
+          <w:rFonts w:ascii="Lucida Console" w:hAnsi="Lucida Console" w:cs="Lucida Console"/>
+          <w:sz w:val="18"/>
+          <w:szCs w:val="18"/>
+        </w:rPr>
+        <w:t xml:space="preserve"> </w:t>
+      </w:r>
+      <w:r>
+        <w:rPr>
+          <w:rFonts w:ascii="Lucida Console" w:hAnsi="Lucida Console" w:cs="Lucida Console"/>
+          <w:color w:val="8A2BE2"/>
+          <w:sz w:val="18"/>
+          <w:szCs w:val="18"/>
+        </w:rPr>
+        <w:t>Value</w:t>
+      </w:r>
+      <w:r>
+        <w:rPr>
+          <w:rFonts w:ascii="Lucida Console" w:hAnsi="Lucida Console" w:cs="Lucida Console"/>
+          <w:sz w:val="18"/>
+          <w:szCs w:val="18"/>
+        </w:rPr>
+        <w:t xml:space="preserve"> </w:t>
+      </w:r>
+      <w:r>
+        <w:rPr>
+          <w:rFonts w:ascii="Lucida Console" w:hAnsi="Lucida Console" w:cs="Lucida Console"/>
+          <w:color w:val="000080"/>
+          <w:sz w:val="18"/>
+          <w:szCs w:val="18"/>
+        </w:rPr>
+        <w:t>-Like</w:t>
+      </w:r>
+      <w:r>
+        <w:rPr>
+          <w:rFonts w:ascii="Lucida Console" w:hAnsi="Lucida Console" w:cs="Lucida Console"/>
+          <w:sz w:val="18"/>
+          <w:szCs w:val="18"/>
+        </w:rPr>
+        <w:t xml:space="preserve"> (</w:t>
+      </w:r>
+      <w:r>
+        <w:rPr>
+          <w:rFonts w:ascii="Lucida Console" w:hAnsi="Lucida Console" w:cs="Lucida Console"/>
+          <w:color w:val="A82D00"/>
+          <w:sz w:val="18"/>
+          <w:szCs w:val="18"/>
+        </w:rPr>
+        <w:t>$permission</w:t>
+      </w:r>
+      <w:r>
+        <w:rPr>
+          <w:rFonts w:ascii="Lucida Console" w:hAnsi="Lucida Console" w:cs="Lucida Console"/>
+          <w:sz w:val="18"/>
+          <w:szCs w:val="18"/>
+        </w:rPr>
+        <w:t>) `</w:t>
+      </w:r>
+    </w:p>
+    <w:p>
+      <w:pPr>
+        <w:shd w:val="clear" w:color="auto" w:fill="FFFFFF"/>
+        <w:autoSpaceDE w:val="0"/>
+        <w:autoSpaceDN w:val="0"/>
+        <w:adjustRightInd w:val="0"/>
+        <w:spacing w:after="0" w:line="240" w:lineRule="auto"/>
+        <w:rPr>
+          <w:rFonts w:ascii="Lucida Console" w:hAnsi="Lucida Console" w:cs="Lucida Console"/>
+          <w:sz w:val="18"/>
+          <w:szCs w:val="18"/>
+        </w:rPr>
+      </w:pPr>
+      <w:r>
+        <w:rPr>
+          <w:rFonts w:ascii="Lucida Console" w:hAnsi="Lucida Console" w:cs="Lucida Console"/>
+          <w:sz w:val="18"/>
+          <w:szCs w:val="18"/>
+        </w:rPr>
+        <w:t xml:space="preserve">   </w:t>
+      </w:r>
+      <w:r>
+        <w:rPr>
+          <w:rFonts w:ascii="Lucida Console" w:hAnsi="Lucida Console" w:cs="Lucida Console"/>
+          <w:sz w:val="18"/>
+          <w:szCs w:val="18"/>
+        </w:rPr>
+        <w:tab/>
+      </w:r>
+      <w:r>
+        <w:rPr>
+          <w:rFonts w:ascii="Lucida Console" w:hAnsi="Lucida Console" w:cs="Lucida Console"/>
+          <w:color w:val="696969"/>
+          <w:sz w:val="18"/>
+          <w:szCs w:val="18"/>
+        </w:rPr>
+        <w:t>|</w:t>
+      </w:r>
+      <w:r>
+        <w:rPr>
+          <w:rFonts w:ascii="Lucida Console" w:hAnsi="Lucida Console" w:cs="Lucida Console"/>
+          <w:sz w:val="18"/>
+          <w:szCs w:val="18"/>
+        </w:rPr>
+        <w:t xml:space="preserve"> </w:t>
+      </w:r>
+      <w:r>
+        <w:rPr>
+          <w:rFonts w:ascii="Lucida Console" w:hAnsi="Lucida Console" w:cs="Lucida Console"/>
+          <w:color w:val="0000FF"/>
+          <w:sz w:val="18"/>
+          <w:szCs w:val="18"/>
+        </w:rPr>
+        <w:t>Select-Object</w:t>
+      </w:r>
+      <w:r>
+        <w:rPr>
+          <w:rFonts w:ascii="Lucida Console" w:hAnsi="Lucida Console" w:cs="Lucida Console"/>
+          <w:sz w:val="18"/>
+          <w:szCs w:val="18"/>
+        </w:rPr>
+        <w:t xml:space="preserve"> </w:t>
+      </w:r>
+    </w:p>
+    <w:p>
+      <w:pPr>
+        <w:shd w:val="clear" w:color="auto" w:fill="FFFFFF"/>
+        <w:autoSpaceDE w:val="0"/>
+        <w:autoSpaceDN w:val="0"/>
+        <w:adjustRightInd w:val="0"/>
+        <w:spacing w:after="0" w:line="240" w:lineRule="auto"/>
+        <w:rPr>
+          <w:rFonts w:ascii="Lucida Console" w:hAnsi="Lucida Console" w:cs="Lucida Console"/>
+          <w:sz w:val="18"/>
+          <w:szCs w:val="18"/>
+        </w:rPr>
+      </w:pPr>
+    </w:p>
+    <w:p>
+      <w:pPr>
+        <w:shd w:val="clear" w:color="auto" w:fill="FFFFFF"/>
+        <w:autoSpaceDE w:val="0"/>
+        <w:autoSpaceDN w:val="0"/>
+        <w:adjustRightInd w:val="0"/>
+        <w:spacing w:after="0" w:line="240" w:lineRule="auto"/>
+        <w:rPr>
+          <w:rFonts w:ascii="Lucida Console" w:hAnsi="Lucida Console" w:cs="Lucida Console"/>
+          <w:sz w:val="18"/>
+          <w:szCs w:val="18"/>
+        </w:rPr>
+      </w:pPr>
+    </w:p>
+    <w:p>
+      <w:pPr>
+        <w:shd w:val="clear" w:color="auto" w:fill="FFFFFF"/>
+        <w:autoSpaceDE w:val="0"/>
+        <w:autoSpaceDN w:val="0"/>
+        <w:adjustRightInd w:val="0"/>
+        <w:spacing w:after="0" w:line="240" w:lineRule="auto"/>
+        <w:rPr>
+          <w:rFonts w:ascii="Lucida Console" w:hAnsi="Lucida Console" w:cs="Lucida Console"/>
+          <w:sz w:val="18"/>
+          <w:szCs w:val="18"/>
+        </w:rPr>
+      </w:pPr>
+      <w:r>
+        <w:rPr>
+          <w:rFonts w:ascii="Lucida Console" w:hAnsi="Lucida Console" w:cs="Lucida Console"/>
+          <w:color w:val="006400"/>
+          <w:sz w:val="18"/>
+          <w:szCs w:val="18"/>
+        </w:rPr>
+        <w:t># Use the Object Id as shown in the image above</w:t>
+      </w:r>
+    </w:p>
+    <w:p>
+      <w:pPr>
+        <w:shd w:val="clear" w:color="auto" w:fill="FFFFFF"/>
+        <w:autoSpaceDE w:val="0"/>
+        <w:autoSpaceDN w:val="0"/>
+        <w:adjustRightInd w:val="0"/>
+        <w:spacing w:after="0" w:line="240" w:lineRule="auto"/>
+        <w:rPr>
+          <w:rFonts w:ascii="Lucida Console" w:hAnsi="Lucida Console" w:cs="Lucida Console"/>
+          <w:sz w:val="18"/>
+          <w:szCs w:val="18"/>
+        </w:rPr>
+      </w:pPr>
+      <w:r>
+        <w:rPr>
+          <w:rFonts w:ascii="Lucida Console" w:hAnsi="Lucida Console" w:cs="Lucida Console"/>
+          <w:color w:val="A82D00"/>
+          <w:sz w:val="18"/>
+          <w:szCs w:val="18"/>
+        </w:rPr>
+        <w:t>$msi</w:t>
+      </w:r>
+      <w:r>
+        <w:rPr>
+          <w:rFonts w:ascii="Lucida Console" w:hAnsi="Lucida Console" w:cs="Lucida Console"/>
+          <w:sz w:val="18"/>
+          <w:szCs w:val="18"/>
+        </w:rPr>
+        <w:t xml:space="preserve"> </w:t>
+      </w:r>
+      <w:r>
+        <w:rPr>
+          <w:rFonts w:ascii="Lucida Console" w:hAnsi="Lucida Console" w:cs="Lucida Console"/>
+          <w:color w:val="696969"/>
+          <w:sz w:val="18"/>
+          <w:szCs w:val="18"/>
+        </w:rPr>
+        <w:t>=</w:t>
+      </w:r>
+      <w:r>
+        <w:rPr>
+          <w:rFonts w:ascii="Lucida Console" w:hAnsi="Lucida Console" w:cs="Lucida Console"/>
+          <w:sz w:val="18"/>
+          <w:szCs w:val="18"/>
+        </w:rPr>
+        <w:t xml:space="preserve"> </w:t>
+      </w:r>
+      <w:r>
+        <w:rPr>
+          <w:rFonts w:ascii="Lucida Console" w:hAnsi="Lucida Console" w:cs="Lucida Console"/>
+          <w:color w:val="0000FF"/>
+          <w:sz w:val="18"/>
+          <w:szCs w:val="18"/>
+        </w:rPr>
+        <w:t>Get-AzureADServicePrincipal</w:t>
+      </w:r>
+      <w:r>
+        <w:rPr>
+          <w:rFonts w:ascii="Lucida Console" w:hAnsi="Lucida Console" w:cs="Lucida Console"/>
+          <w:sz w:val="18"/>
+          <w:szCs w:val="18"/>
+        </w:rPr>
+        <w:t xml:space="preserve"> </w:t>
+      </w:r>
+      <w:r>
+        <w:rPr>
+          <w:rFonts w:ascii="Lucida Console" w:hAnsi="Lucida Console" w:cs="Lucida Console"/>
+          <w:color w:val="000080"/>
+          <w:sz w:val="18"/>
+          <w:szCs w:val="18"/>
+        </w:rPr>
+        <w:t>-ObjectId</w:t>
+      </w:r>
+      <w:r>
+        <w:rPr>
+          <w:rFonts w:ascii="Lucida Console" w:hAnsi="Lucida Console" w:cs="Lucida Console"/>
+          <w:sz w:val="18"/>
+          <w:szCs w:val="18"/>
+        </w:rPr>
+        <w:t xml:space="preserve"> </w:t>
+      </w:r>
+      <w:r>
+        <w:rPr>
+          <w:rFonts w:ascii="Lucida Console" w:hAnsi="Lucida Console" w:cs="Lucida Console"/>
+          <w:color w:val="696969"/>
+          <w:sz w:val="18"/>
+          <w:szCs w:val="18"/>
+        </w:rPr>
+        <w:t>&lt;</w:t>
+      </w:r>
+      <w:r>
+        <w:rPr>
+          <w:rFonts w:ascii="Lucida Console" w:hAnsi="Lucida Console" w:cs="Lucida Console"/>
+          <w:color w:val="8A2BE2"/>
+          <w:sz w:val="18"/>
+          <w:szCs w:val="18"/>
+        </w:rPr>
+        <w:t>objid</w:t>
+      </w:r>
+      <w:r>
+        <w:rPr>
+          <w:rFonts w:ascii="Lucida Console" w:hAnsi="Lucida Console" w:cs="Lucida Console"/>
+          <w:sz w:val="18"/>
+          <w:szCs w:val="18"/>
+        </w:rPr>
+        <w:t xml:space="preserve"> </w:t>
+      </w:r>
+      <w:r>
+        <w:rPr>
+          <w:rFonts w:ascii="Lucida Console" w:hAnsi="Lucida Console" w:cs="Lucida Console"/>
+          <w:color w:val="8A2BE2"/>
+          <w:sz w:val="18"/>
+          <w:szCs w:val="18"/>
+        </w:rPr>
+        <w:t>of</w:t>
+      </w:r>
+      <w:r>
+        <w:rPr>
+          <w:rFonts w:ascii="Lucida Console" w:hAnsi="Lucida Console" w:cs="Lucida Console"/>
+          <w:sz w:val="18"/>
+          <w:szCs w:val="18"/>
+        </w:rPr>
+        <w:t xml:space="preserve"> </w:t>
+      </w:r>
+      <w:r>
+        <w:rPr>
+          <w:rFonts w:ascii="Lucida Console" w:hAnsi="Lucida Console" w:cs="Lucida Console"/>
+          <w:color w:val="8A2BE2"/>
+          <w:sz w:val="18"/>
+          <w:szCs w:val="18"/>
+        </w:rPr>
+        <w:t>managed</w:t>
+      </w:r>
+      <w:r>
+        <w:rPr>
+          <w:rFonts w:ascii="Lucida Console" w:hAnsi="Lucida Console" w:cs="Lucida Console"/>
+          <w:sz w:val="18"/>
+          <w:szCs w:val="18"/>
+        </w:rPr>
+        <w:t xml:space="preserve"> </w:t>
+      </w:r>
+      <w:r>
+        <w:rPr>
+          <w:rFonts w:ascii="Lucida Console" w:hAnsi="Lucida Console" w:cs="Lucida Console"/>
+          <w:color w:val="8A2BE2"/>
+          <w:sz w:val="18"/>
+          <w:szCs w:val="18"/>
+        </w:rPr>
+        <w:t>identity&gt;</w:t>
+      </w:r>
+    </w:p>
+    <w:p>
+      <w:pPr>
+        <w:shd w:val="clear" w:color="auto" w:fill="FFFFFF"/>
+        <w:autoSpaceDE w:val="0"/>
+        <w:autoSpaceDN w:val="0"/>
+        <w:adjustRightInd w:val="0"/>
+        <w:spacing w:after="0" w:line="240" w:lineRule="auto"/>
+        <w:rPr>
+          <w:rFonts w:ascii="Lucida Console" w:hAnsi="Lucida Console" w:cs="Lucida Console"/>
+          <w:sz w:val="18"/>
+          <w:szCs w:val="18"/>
+        </w:rPr>
+      </w:pPr>
+    </w:p>
+    <w:p>
+      <w:pPr>
+        <w:shd w:val="clear" w:color="auto" w:fill="FFFFFF"/>
+        <w:autoSpaceDE w:val="0"/>
+        <w:autoSpaceDN w:val="0"/>
+        <w:adjustRightInd w:val="0"/>
+        <w:spacing w:after="0" w:line="240" w:lineRule="auto"/>
+        <w:rPr>
+          <w:rFonts w:ascii="Lucida Console" w:hAnsi="Lucida Console" w:cs="Lucida Console"/>
+          <w:sz w:val="18"/>
+          <w:szCs w:val="18"/>
+        </w:rPr>
+      </w:pPr>
+      <w:r>
+        <w:rPr>
+          <w:rFonts w:ascii="Lucida Console" w:hAnsi="Lucida Console" w:cs="Lucida Console"/>
+          <w:color w:val="0000FF"/>
+          <w:sz w:val="18"/>
+          <w:szCs w:val="18"/>
+        </w:rPr>
+        <w:t>New-AzureADServiceAppRoleAssignment</w:t>
+      </w:r>
+      <w:r>
+        <w:rPr>
+          <w:rFonts w:ascii="Lucida Console" w:hAnsi="Lucida Console" w:cs="Lucida Console"/>
+          <w:sz w:val="18"/>
+          <w:szCs w:val="18"/>
+        </w:rPr>
+        <w:t xml:space="preserve"> `</w:t>
+      </w:r>
+    </w:p>
+    <w:p>
+      <w:pPr>
+        <w:shd w:val="clear" w:color="auto" w:fill="FFFFFF"/>
+        <w:autoSpaceDE w:val="0"/>
+        <w:autoSpaceDN w:val="0"/>
+        <w:adjustRightInd w:val="0"/>
+        <w:spacing w:after="0" w:line="240" w:lineRule="auto"/>
+        <w:rPr>
+          <w:rFonts w:ascii="Lucida Console" w:hAnsi="Lucida Console" w:cs="Lucida Console"/>
+          <w:sz w:val="18"/>
+          <w:szCs w:val="18"/>
+        </w:rPr>
+      </w:pPr>
+      <w:r>
+        <w:rPr>
+          <w:rFonts w:ascii="Lucida Console" w:hAnsi="Lucida Console" w:cs="Lucida Console"/>
+          <w:sz w:val="18"/>
+          <w:szCs w:val="18"/>
+        </w:rPr>
+        <w:t xml:space="preserve">    </w:t>
+      </w:r>
+      <w:r>
+        <w:rPr>
+          <w:rFonts w:ascii="Lucida Console" w:hAnsi="Lucida Console" w:cs="Lucida Console"/>
+          <w:color w:val="000080"/>
+          <w:sz w:val="18"/>
+          <w:szCs w:val="18"/>
+        </w:rPr>
+        <w:t>-Id</w:t>
+      </w:r>
+      <w:r>
+        <w:rPr>
+          <w:rFonts w:ascii="Lucida Console" w:hAnsi="Lucida Console" w:cs="Lucida Console"/>
+          <w:sz w:val="18"/>
+          <w:szCs w:val="18"/>
+        </w:rPr>
+        <w:t xml:space="preserve"> </w:t>
+      </w:r>
+      <w:r>
+        <w:rPr>
+          <w:rFonts w:ascii="Lucida Console" w:hAnsi="Lucida Console" w:cs="Lucida Console"/>
+          <w:color w:val="A82D00"/>
+          <w:sz w:val="18"/>
+          <w:szCs w:val="18"/>
+        </w:rPr>
+        <w:t>$groupReadPermission</w:t>
+      </w:r>
+      <w:r>
+        <w:rPr>
+          <w:rFonts w:ascii="Lucida Console" w:hAnsi="Lucida Console" w:cs="Lucida Console"/>
+          <w:color w:val="696969"/>
+          <w:sz w:val="18"/>
+          <w:szCs w:val="18"/>
+        </w:rPr>
+        <w:t>.</w:t>
+      </w:r>
+      <w:r>
+        <w:rPr>
+          <w:rFonts w:ascii="Lucida Console" w:hAnsi="Lucida Console" w:cs="Lucida Console"/>
+          <w:sz w:val="18"/>
+          <w:szCs w:val="18"/>
+        </w:rPr>
+        <w:t>Id `</w:t>
+      </w:r>
+    </w:p>
+    <w:p>
+      <w:pPr>
+        <w:shd w:val="clear" w:color="auto" w:fill="FFFFFF"/>
+        <w:autoSpaceDE w:val="0"/>
+        <w:autoSpaceDN w:val="0"/>
+        <w:adjustRightInd w:val="0"/>
+        <w:spacing w:after="0" w:line="240" w:lineRule="auto"/>
+        <w:rPr>
+          <w:rFonts w:ascii="Lucida Console" w:hAnsi="Lucida Console" w:cs="Lucida Console"/>
+          <w:sz w:val="18"/>
+          <w:szCs w:val="18"/>
+        </w:rPr>
+      </w:pPr>
+      <w:r>
+        <w:rPr>
+          <w:rFonts w:ascii="Lucida Console" w:hAnsi="Lucida Console" w:cs="Lucida Console"/>
+          <w:sz w:val="18"/>
+          <w:szCs w:val="18"/>
+        </w:rPr>
+        <w:t xml:space="preserve">    </w:t>
+      </w:r>
+      <w:r>
+        <w:rPr>
+          <w:rFonts w:ascii="Lucida Console" w:hAnsi="Lucida Console" w:cs="Lucida Console"/>
+          <w:color w:val="000080"/>
+          <w:sz w:val="18"/>
+          <w:szCs w:val="18"/>
+        </w:rPr>
+        <w:t>-ObjectId</w:t>
+      </w:r>
+      <w:r>
+        <w:rPr>
+          <w:rFonts w:ascii="Lucida Console" w:hAnsi="Lucida Console" w:cs="Lucida Console"/>
+          <w:sz w:val="18"/>
+          <w:szCs w:val="18"/>
+        </w:rPr>
+        <w:t xml:space="preserve"> </w:t>
+      </w:r>
+      <w:r>
+        <w:rPr>
+          <w:rFonts w:ascii="Lucida Console" w:hAnsi="Lucida Console" w:cs="Lucida Console"/>
+          <w:color w:val="A82D00"/>
+          <w:sz w:val="18"/>
+          <w:szCs w:val="18"/>
+        </w:rPr>
+        <w:t>$msi</w:t>
+      </w:r>
+      <w:r>
+        <w:rPr>
+          <w:rFonts w:ascii="Lucida Console" w:hAnsi="Lucida Console" w:cs="Lucida Console"/>
+          <w:color w:val="696969"/>
+          <w:sz w:val="18"/>
+          <w:szCs w:val="18"/>
+        </w:rPr>
+        <w:t>.</w:t>
+      </w:r>
+      <w:r>
+        <w:rPr>
+          <w:rFonts w:ascii="Lucida Console" w:hAnsi="Lucida Console" w:cs="Lucida Console"/>
+          <w:sz w:val="18"/>
+          <w:szCs w:val="18"/>
+        </w:rPr>
+        <w:t>ObjectId `</w:t>
+      </w:r>
+    </w:p>
+    <w:p>
+      <w:pPr>
+        <w:shd w:val="clear" w:color="auto" w:fill="FFFFFF"/>
+        <w:autoSpaceDE w:val="0"/>
+        <w:autoSpaceDN w:val="0"/>
+        <w:adjustRightInd w:val="0"/>
+        <w:spacing w:after="0" w:line="240" w:lineRule="auto"/>
+        <w:rPr>
+          <w:rFonts w:ascii="Lucida Console" w:hAnsi="Lucida Console" w:cs="Lucida Console"/>
+          <w:sz w:val="18"/>
+          <w:szCs w:val="18"/>
+        </w:rPr>
+      </w:pPr>
+      <w:r>
+        <w:rPr>
+          <w:rFonts w:ascii="Lucida Console" w:hAnsi="Lucida Console" w:cs="Lucida Console"/>
+          <w:sz w:val="18"/>
+          <w:szCs w:val="18"/>
+        </w:rPr>
+        <w:t xml:space="preserve">    </w:t>
+      </w:r>
+      <w:r>
+        <w:rPr>
+          <w:rFonts w:ascii="Lucida Console" w:hAnsi="Lucida Console" w:cs="Lucida Console"/>
+          <w:color w:val="000080"/>
+          <w:sz w:val="18"/>
+          <w:szCs w:val="18"/>
+        </w:rPr>
+        <w:t>-PrincipalId</w:t>
+      </w:r>
+      <w:r>
+        <w:rPr>
+          <w:rFonts w:ascii="Lucida Console" w:hAnsi="Lucida Console" w:cs="Lucida Console"/>
+          <w:sz w:val="18"/>
+          <w:szCs w:val="18"/>
+        </w:rPr>
+        <w:t xml:space="preserve"> </w:t>
+      </w:r>
+      <w:r>
+        <w:rPr>
+          <w:rFonts w:ascii="Lucida Console" w:hAnsi="Lucida Console" w:cs="Lucida Console"/>
+          <w:color w:val="A82D00"/>
+          <w:sz w:val="18"/>
+          <w:szCs w:val="18"/>
+        </w:rPr>
+        <w:t>$msi</w:t>
+      </w:r>
+      <w:r>
+        <w:rPr>
+          <w:rFonts w:ascii="Lucida Console" w:hAnsi="Lucida Console" w:cs="Lucida Console"/>
+          <w:color w:val="696969"/>
+          <w:sz w:val="18"/>
+          <w:szCs w:val="18"/>
+        </w:rPr>
+        <w:t>.</w:t>
+      </w:r>
+      <w:r>
+        <w:rPr>
+          <w:rFonts w:ascii="Lucida Console" w:hAnsi="Lucida Console" w:cs="Lucida Console"/>
+          <w:sz w:val="18"/>
+          <w:szCs w:val="18"/>
+        </w:rPr>
+        <w:t>ObjectId `</w:t>
+      </w:r>
+    </w:p>
+    <w:p>
+      <w:pPr>
+        <w:shd w:val="clear" w:color="auto" w:fill="FFFFFF"/>
+        <w:autoSpaceDE w:val="0"/>
+        <w:autoSpaceDN w:val="0"/>
+        <w:adjustRightInd w:val="0"/>
+        <w:spacing w:after="0" w:line="240" w:lineRule="auto"/>
+        <w:rPr>
+          <w:rFonts w:ascii="Lucida Console" w:hAnsi="Lucida Console" w:cs="Lucida Console"/>
+          <w:sz w:val="18"/>
+          <w:szCs w:val="18"/>
+        </w:rPr>
+      </w:pPr>
+      <w:r>
+        <w:rPr>
+          <w:rFonts w:ascii="Lucida Console" w:hAnsi="Lucida Console" w:cs="Lucida Console"/>
+          <w:sz w:val="18"/>
+          <w:szCs w:val="18"/>
+        </w:rPr>
+        <w:t xml:space="preserve">    </w:t>
+      </w:r>
+      <w:r>
+        <w:rPr>
+          <w:rFonts w:ascii="Lucida Console" w:hAnsi="Lucida Console" w:cs="Lucida Console"/>
+          <w:color w:val="000080"/>
+          <w:sz w:val="18"/>
+          <w:szCs w:val="18"/>
+        </w:rPr>
+        <w:t>-ResourceId</w:t>
+      </w:r>
+      <w:r>
+        <w:rPr>
+          <w:rFonts w:ascii="Lucida Console" w:hAnsi="Lucida Console" w:cs="Lucida Console"/>
+          <w:sz w:val="18"/>
+          <w:szCs w:val="18"/>
+        </w:rPr>
+        <w:t xml:space="preserve"> </w:t>
+      </w:r>
+      <w:r>
+        <w:rPr>
+          <w:rFonts w:ascii="Lucida Console" w:hAnsi="Lucida Console" w:cs="Lucida Console"/>
+          <w:color w:val="A82D00"/>
+          <w:sz w:val="18"/>
+          <w:szCs w:val="18"/>
+        </w:rPr>
+        <w:t>$graph</w:t>
+      </w:r>
+      <w:r>
+        <w:rPr>
+          <w:rFonts w:ascii="Lucida Console" w:hAnsi="Lucida Console" w:cs="Lucida Console"/>
+          <w:color w:val="696969"/>
+          <w:sz w:val="18"/>
+          <w:szCs w:val="18"/>
+        </w:rPr>
+        <w:t>.</w:t>
+      </w:r>
+      <w:r>
+        <w:rPr>
+          <w:rFonts w:ascii="Lucida Console" w:hAnsi="Lucida Console" w:cs="Lucida Console"/>
+          <w:sz w:val="18"/>
+          <w:szCs w:val="18"/>
+        </w:rPr>
+        <w:t>ObjectId</w:t>
+      </w:r>
+    </w:p>
+    <w:p>
+      <w:pPr>
+        <w:shd w:val="clear" w:color="auto" w:fill="FFFFFF"/>
+        <w:autoSpaceDE w:val="0"/>
+        <w:autoSpaceDN w:val="0"/>
+        <w:adjustRightInd w:val="0"/>
+        <w:spacing w:after="0" w:line="240" w:lineRule="auto"/>
+        <w:rPr>
+          <w:rFonts w:ascii="Lucida Console" w:hAnsi="Lucida Console" w:cs="Lucida Console"/>
+          <w:sz w:val="18"/>
+          <w:szCs w:val="18"/>
+        </w:rPr>
+      </w:pPr>
+    </w:p>
+    <w:p>
+      <w:pPr>
+        <w:shd w:val="clear" w:color="auto" w:fill="FFFFFF"/>
+        <w:autoSpaceDE w:val="0"/>
+        <w:autoSpaceDN w:val="0"/>
+        <w:adjustRightInd w:val="0"/>
+        <w:spacing w:after="0" w:line="240" w:lineRule="auto"/>
+        <w:rPr>
+          <w:rFonts w:ascii="Lucida Console" w:hAnsi="Lucida Console" w:cs="Lucida Console"/>
+          <w:sz w:val="18"/>
+          <w:szCs w:val="18"/>
+        </w:rPr>
+      </w:pPr>
+      <w:r>
+        <w:rPr>
+          <w:rFonts w:ascii="Lucida Console" w:hAnsi="Lucida Console" w:cs="Lucida Console"/>
+          <w:sz w:val="18"/>
+          <w:szCs w:val="18"/>
+        </w:rPr>
+        <w:t>}</w:t>
+      </w:r>
+    </w:p>
+    <w:p>
+      <w:pPr>
+        <w:shd w:val="clear" w:color="auto" w:fill="FFFFFF"/>
+        <w:autoSpaceDE w:val="0"/>
+        <w:autoSpaceDN w:val="0"/>
+        <w:adjustRightInd w:val="0"/>
+        <w:spacing w:after="0" w:line="240" w:lineRule="auto"/>
+        <w:rPr>
+          <w:rFonts w:ascii="Lucida Console" w:hAnsi="Lucida Console" w:cs="Lucida Console"/>
+          <w:sz w:val="18"/>
+          <w:szCs w:val="18"/>
+        </w:rPr>
+      </w:pPr>
+    </w:p>
+    <w:p>
+      <w:pPr>
+        <w:shd w:val="clear" w:color="auto" w:fill="FFFFFF"/>
+        <w:autoSpaceDE w:val="0"/>
+        <w:autoSpaceDN w:val="0"/>
+        <w:adjustRightInd w:val="0"/>
+        <w:spacing w:after="0" w:line="240" w:lineRule="auto"/>
+        <w:rPr>
+          <w:rFonts w:ascii="Lucida Console" w:hAnsi="Lucida Console" w:cs="Lucida Console"/>
+          <w:sz w:val="18"/>
+          <w:szCs w:val="18"/>
+        </w:rPr>
+      </w:pPr>
+      <w:r>
+        <w:rPr>
+          <w:rFonts w:ascii="Lucida Console" w:hAnsi="Lucida Console" w:cs="Lucida Console"/>
+          <w:sz w:val="18"/>
+          <w:szCs w:val="18"/>
+        </w:rPr>
+        <w:t xml:space="preserve"> </w:t>
       </w:r>
     </w:p>
     <w:p>
       <w:pPr>
         <w:pStyle w:val="ListParagraph"/>
-        <w:numPr>
-          <w:ilvl w:val="0"/>
-          <w:numId w:val="1"/>
-        </w:numPr>
+        <w:rPr>
+          <w:rFonts w:ascii="Lato" w:hAnsi="Lato"/>
+          <w:color w:val="333333"/>
+          <w:sz w:val="21"/>
+          <w:szCs w:val="21"/>
+          <w:shd w:val="clear" w:color="auto" w:fill="FFFFFF"/>
+        </w:rPr>
+      </w:pPr>
+    </w:p>
+    <w:p>
+      <w:pPr>
+        <w:pStyle w:val="ListParagraph"/>
+        <w:rPr>
+          <w:rFonts w:ascii="Lato" w:hAnsi="Lato"/>
+          <w:color w:val="333333"/>
+          <w:sz w:val="21"/>
+          <w:szCs w:val="21"/>
+          <w:shd w:val="clear" w:color="auto" w:fill="FFFFFF"/>
+        </w:rPr>
+      </w:pPr>
+    </w:p>
+    <w:p>
+      <w:pPr>
+        <w:pStyle w:val="ListParagraph"/>
         <w:rPr>
           <w:rFonts w:ascii="Lato" w:hAnsi="Lato"/>
           <w:color w:val="333333"/>
@@ -521,12 +1792,12 @@
       <w:r>
         <w:rPr>
           <w:rFonts w:ascii="Lato" w:hAnsi="Lato"/>
-          <w:color w:val="333333"/>
-          <w:sz w:val="21"/>
-          <w:szCs w:val="21"/>
-          <w:shd w:val="clear" w:color="auto" w:fill="FFFFFF"/>
-        </w:rPr>
-        <w:lastRenderedPageBreak/>
+          <w:noProof/>
+          <w:color w:val="333333"/>
+          <w:sz w:val="21"/>
+          <w:szCs w:val="21"/>
+          <w:shd w:val="clear" w:color="auto" w:fill="FFFFFF"/>
+        </w:rPr>
         <w:drawing>
           <wp:inline distT="0" distB="0" distL="0" distR="0" wp14:anchorId="0CB229B4" wp14:editId="03D68B11">
             <wp:extent cx="3914769" cy="2477590"/>
@@ -815,11 +2086,13 @@
       <w:r>
         <w:rPr>
           <w:rFonts w:ascii="Lato" w:hAnsi="Lato"/>
-          <w:color w:val="333333"/>
-          <w:sz w:val="21"/>
-          <w:szCs w:val="21"/>
-          <w:shd w:val="clear" w:color="auto" w:fill="FFFFFF"/>
-        </w:rPr>
+          <w:noProof/>
+          <w:color w:val="333333"/>
+          <w:sz w:val="21"/>
+          <w:szCs w:val="21"/>
+          <w:shd w:val="clear" w:color="auto" w:fill="FFFFFF"/>
+        </w:rPr>
+        <w:lastRenderedPageBreak/>
         <w:drawing>
           <wp:inline distT="0" distB="0" distL="0" distR="0" wp14:anchorId="67354CA5" wp14:editId="02CA54F3">
             <wp:extent cx="3702240" cy="2051155"/>
@@ -940,27 +2213,7 @@
           <w:szCs w:val="21"/>
           <w:shd w:val="clear" w:color="auto" w:fill="FFFFFF"/>
         </w:rPr>
-        <w:t>Configuring this connection</w:t>
-      </w:r>
-      <w:r>
-        <w:rPr>
-          <w:rFonts w:ascii="Lato" w:hAnsi="Lato"/>
-          <w:color w:val="333333"/>
-          <w:sz w:val="21"/>
-          <w:szCs w:val="21"/>
-          <w:shd w:val="clear" w:color="auto" w:fill="FFFFFF"/>
-        </w:rPr>
-        <w:t>,</w:t>
-      </w:r>
-      <w:r>
-        <w:rPr>
-          <w:rFonts w:ascii="Lato" w:hAnsi="Lato"/>
-          <w:color w:val="333333"/>
-          <w:sz w:val="21"/>
-          <w:szCs w:val="21"/>
-          <w:shd w:val="clear" w:color="auto" w:fill="FFFFFF"/>
-        </w:rPr>
-        <w:t xml:space="preserve"> you will be asked to login to Azure Active Directory and consent for the permissions needed for the Playbook to submit threat indicators to the Graph Security API. You need to authenticate with as a user with an Azure Active Directory Limited Administrator Role of Global Administrator.</w:t>
+        <w:t>Configuring this connection, you will be asked to login to Azure Active Directory and consent for the permissions needed for the Playbook to submit threat indicators to the Graph Security API. You need to authenticate with as a user with an Azure Active Directory Limited Administrator Role of Global Administrator.</w:t>
       </w:r>
     </w:p>
     <w:p>
@@ -2249,4 +3502,10 @@
     </a:ext>
   </a:extLst>
 </a:theme>
+</file>
+
+<file path=docMetadata/LabelInfo.xml><?xml version="1.0" encoding="utf-8"?>
+<clbl:labelList xmlns:clbl="http://schemas.microsoft.com/office/2020/mipLabelMetadata">
+  <clbl:label id="{f42aa342-8706-4288-bd11-ebb85995028c}" enabled="1" method="Standard" siteId="{72f988bf-86f1-41af-91ab-2d7cd011db47}" contentBits="0" removed="0"/>
+</clbl:labelList>
 </file>
</xml_diff>